<commit_message>
More Use Cases Updated gitlab-ci file Implemented Docker Implementing SonarQube Updated Project Plan Updated Design Document version 1 RepoInitializer has been added dockerfile added
</commit_message>
<xml_diff>
--- a/Documentation/Design_Documents/Design_Document_-_version_1.docx
+++ b/Documentation/Design_Documents/Design_Document_-_version_1.docx
@@ -1404,50 +1404,6 @@
           <w:lang w:val="en-US"/>
         </w:rPr>
         <w:t>Why MySQL over PostgreSQL or MongoDB?</w:t>
-      </w:r>
-    </w:p>
-    <w:p>
-      <w:pPr>
-        <w:pStyle w:val="ListParagraph"/>
-        <w:numPr>
-          <w:ilvl w:val="0"/>
-          <w:numId w:val="8"/>
-        </w:numPr>
-        <w:rPr>
-          <w:lang w:val="en-US"/>
-        </w:rPr>
-      </w:pPr>
-      <w:r>
-        <w:rPr>
-          <w:rFonts w:eastAsiaTheme="majorEastAsia"/>
-          <w:b/>
-          <w:bCs/>
-          <w:color w:val="7030A0"/>
-          <w:lang w:val="en-US"/>
-        </w:rPr>
-        <w:t>ACID Compliant</w:t>
-      </w:r>
-      <w:r>
-        <w:rPr>
-          <w:b/>
-          <w:bCs/>
-          <w:color w:val="7030A0"/>
-          <w:lang w:val="en-US"/>
-        </w:rPr>
-        <w:t>:</w:t>
-      </w:r>
-      <w:r>
-        <w:rPr>
-          <w:color w:val="7030A0"/>
-          <w:lang w:val="en-US"/>
-        </w:rPr>
-        <w:t xml:space="preserve"> </w:t>
-      </w:r>
-      <w:r>
-        <w:rPr>
-          <w:lang w:val="en-US"/>
-        </w:rPr>
-        <w:t>MySQL ensures data integrity and reliability through its ACID compliance. PostgreSQL is also ACID compliant, but MongoDB is a NoSQL database and handles ACID differently, more so at the document level rather than transaction level.</w:t>
       </w:r>
     </w:p>
     <w:p>
@@ -2359,7 +2315,7 @@
           <w:lang w:val="ro-RO" w:eastAsia="ro-RO"/>
         </w:rPr>
         <w:drawing>
-          <wp:inline distT="0" distB="0" distL="0" distR="0" wp14:anchorId="53D35EA2" wp14:editId="7ABCE374">
+          <wp:inline distT="0" distB="0" distL="0" distR="0" wp14:anchorId="53D35EA2" wp14:editId="6C8286AD">
             <wp:extent cx="5725160" cy="5883910"/>
             <wp:effectExtent l="0" t="0" r="8890" b="2540"/>
             <wp:docPr id="977562675" name="Picture 5"/>
@@ -4781,30 +4737,12 @@
   </w:num>
   <w:num w:numId="13" w16cid:durableId="1656954990">
     <w:abstractNumId w:val="6"/>
-    <w:lvlOverride w:ilvl="0"/>
-    <w:lvlOverride w:ilvl="1"/>
-    <w:lvlOverride w:ilvl="2"/>
-    <w:lvlOverride w:ilvl="3"/>
-    <w:lvlOverride w:ilvl="4"/>
-    <w:lvlOverride w:ilvl="5"/>
-    <w:lvlOverride w:ilvl="6"/>
-    <w:lvlOverride w:ilvl="7"/>
-    <w:lvlOverride w:ilvl="8"/>
   </w:num>
   <w:num w:numId="14" w16cid:durableId="46758921">
     <w:abstractNumId w:val="4"/>
   </w:num>
   <w:num w:numId="15" w16cid:durableId="468668064">
     <w:abstractNumId w:val="11"/>
-    <w:lvlOverride w:ilvl="0"/>
-    <w:lvlOverride w:ilvl="1"/>
-    <w:lvlOverride w:ilvl="2"/>
-    <w:lvlOverride w:ilvl="3"/>
-    <w:lvlOverride w:ilvl="4"/>
-    <w:lvlOverride w:ilvl="5"/>
-    <w:lvlOverride w:ilvl="6"/>
-    <w:lvlOverride w:ilvl="7"/>
-    <w:lvlOverride w:ilvl="8"/>
   </w:num>
 </w:numbering>
 </file>

</xml_diff>